<commit_message>
Added Question 6 to Markdown
</commit_message>
<xml_diff>
--- a/Coding_Challenge_4/Donohoo_Sam_Coding_Challege_4.docx
+++ b/Coding_Challenge_4/Donohoo_Sam_Coding_Challege_4.docx
@@ -34,7 +34,7 @@
           <w:sz w:val="24"/>
           <w:szCs w:val="24"/>
         </w:rPr>
-        <w:id w:val="-994029172"/>
+        <w:id w:val="238453304"/>
         <w:docPartObj>
           <w:docPartGallery w:val="Table of Contents"/>
           <w:docPartUnique/>
@@ -71,7 +71,7 @@
           <w:r>
             <w:fldChar w:fldCharType="separate"/>
           </w:r>
-          <w:hyperlink w:anchor="_Toc191554119" w:history="1">
+          <w:hyperlink w:anchor="_Toc191555152" w:history="1">
             <w:r>
               <w:rPr>
                 <w:rStyle w:val="Hyperlink"/>
@@ -98,7 +98,7 @@
                 <w:noProof/>
                 <w:webHidden/>
               </w:rPr>
-              <w:instrText xml:space="preserve"> PAGEREF _Toc191554119 \h </w:instrText>
+              <w:instrText xml:space="preserve"> PAGEREF _Toc191555152 \h </w:instrText>
             </w:r>
             <w:r>
               <w:rPr>
@@ -142,7 +142,7 @@
               <w14:ligatures w14:val="standardContextual"/>
             </w:rPr>
           </w:pPr>
-          <w:hyperlink w:anchor="_Toc191554120" w:history="1">
+          <w:hyperlink w:anchor="_Toc191555153" w:history="1">
             <w:r>
               <w:rPr>
                 <w:rStyle w:val="Hyperlink"/>
@@ -169,7 +169,7 @@
                 <w:noProof/>
                 <w:webHidden/>
               </w:rPr>
-              <w:instrText xml:space="preserve"> PAGEREF _Toc191554120 \h </w:instrText>
+              <w:instrText xml:space="preserve"> PAGEREF _Toc191555153 \h </w:instrText>
             </w:r>
             <w:r>
               <w:rPr>
@@ -213,7 +213,7 @@
               <w14:ligatures w14:val="standardContextual"/>
             </w:rPr>
           </w:pPr>
-          <w:hyperlink w:anchor="_Toc191554121" w:history="1">
+          <w:hyperlink w:anchor="_Toc191555154" w:history="1">
             <w:r>
               <w:rPr>
                 <w:rStyle w:val="Hyperlink"/>
@@ -240,7 +240,7 @@
                 <w:noProof/>
                 <w:webHidden/>
               </w:rPr>
-              <w:instrText xml:space="preserve"> PAGEREF _Toc191554121 \h </w:instrText>
+              <w:instrText xml:space="preserve"> PAGEREF _Toc191555154 \h </w:instrText>
             </w:r>
             <w:r>
               <w:rPr>
@@ -284,7 +284,7 @@
               <w14:ligatures w14:val="standardContextual"/>
             </w:rPr>
           </w:pPr>
-          <w:hyperlink w:anchor="_Toc191554122" w:history="1">
+          <w:hyperlink w:anchor="_Toc191555155" w:history="1">
             <w:r>
               <w:rPr>
                 <w:rStyle w:val="Hyperlink"/>
@@ -311,7 +311,7 @@
                 <w:noProof/>
                 <w:webHidden/>
               </w:rPr>
-              <w:instrText xml:space="preserve"> PAGEREF _Toc191554122 \h </w:instrText>
+              <w:instrText xml:space="preserve"> PAGEREF _Toc191555155 \h </w:instrText>
             </w:r>
             <w:r>
               <w:rPr>
@@ -355,7 +355,7 @@
               <w14:ligatures w14:val="standardContextual"/>
             </w:rPr>
           </w:pPr>
-          <w:hyperlink w:anchor="_Toc191554123" w:history="1">
+          <w:hyperlink w:anchor="_Toc191555156" w:history="1">
             <w:r>
               <w:rPr>
                 <w:rStyle w:val="Hyperlink"/>
@@ -382,7 +382,7 @@
                 <w:noProof/>
                 <w:webHidden/>
               </w:rPr>
-              <w:instrText xml:space="preserve"> PAGEREF _Toc191554123 \h </w:instrText>
+              <w:instrText xml:space="preserve"> PAGEREF _Toc191555156 \h </w:instrText>
             </w:r>
             <w:r>
               <w:rPr>
@@ -414,6 +414,77 @@
           </w:hyperlink>
         </w:p>
         <w:p>
+          <w:pPr>
+            <w:pStyle w:val="TOC1"/>
+            <w:tabs>
+              <w:tab w:val="right" w:leader="dot" w:pos="9350"/>
+            </w:tabs>
+            <w:rPr>
+              <w:rFonts w:eastAsiaTheme="minorEastAsia"/>
+              <w:noProof/>
+              <w:kern w:val="2"/>
+              <w14:ligatures w14:val="standardContextual"/>
+            </w:rPr>
+          </w:pPr>
+          <w:hyperlink w:anchor="_Toc191555157" w:history="1">
+            <w:r>
+              <w:rPr>
+                <w:rStyle w:val="Hyperlink"/>
+                <w:noProof/>
+              </w:rPr>
+              <w:t>Question 6</w:t>
+            </w:r>
+            <w:r>
+              <w:rPr>
+                <w:noProof/>
+                <w:webHidden/>
+              </w:rPr>
+              <w:tab/>
+            </w:r>
+            <w:r>
+              <w:rPr>
+                <w:noProof/>
+                <w:webHidden/>
+              </w:rPr>
+              <w:fldChar w:fldCharType="begin"/>
+            </w:r>
+            <w:r>
+              <w:rPr>
+                <w:noProof/>
+                <w:webHidden/>
+              </w:rPr>
+              <w:instrText xml:space="preserve"> PAGEREF _Toc191555157 \h </w:instrText>
+            </w:r>
+            <w:r>
+              <w:rPr>
+                <w:noProof/>
+                <w:webHidden/>
+              </w:rPr>
+            </w:r>
+            <w:r>
+              <w:rPr>
+                <w:noProof/>
+                <w:webHidden/>
+              </w:rPr>
+              <w:fldChar w:fldCharType="separate"/>
+            </w:r>
+            <w:r>
+              <w:rPr>
+                <w:noProof/>
+                <w:webHidden/>
+              </w:rPr>
+              <w:t>8</w:t>
+            </w:r>
+            <w:r>
+              <w:rPr>
+                <w:noProof/>
+                <w:webHidden/>
+              </w:rPr>
+              <w:fldChar w:fldCharType="end"/>
+            </w:r>
+          </w:hyperlink>
+        </w:p>
+        <w:p>
           <w:r>
             <w:fldChar w:fldCharType="end"/>
           </w:r>
@@ -472,7 +543,7 @@
         <w:pStyle w:val="Heading1"/>
       </w:pPr>
       <w:bookmarkStart w:id="0" w:name="question-1"/>
-      <w:bookmarkStart w:id="1" w:name="_Toc191554119"/>
+      <w:bookmarkStart w:id="1" w:name="_Toc191555152"/>
       <w:r>
         <w:t>Question 1</w:t>
       </w:r>
@@ -513,7 +584,7 @@
         <w:pStyle w:val="Heading1"/>
       </w:pPr>
       <w:bookmarkStart w:id="2" w:name="question-2"/>
-      <w:bookmarkStart w:id="3" w:name="_Toc191554120"/>
+      <w:bookmarkStart w:id="3" w:name="_Toc191555153"/>
       <w:bookmarkEnd w:id="0"/>
       <w:r>
         <w:t>Question 2</w:t>
@@ -550,7 +621,7 @@
         <w:pStyle w:val="Heading3"/>
       </w:pPr>
       <w:bookmarkStart w:id="5" w:name="individual-graphs"/>
-      <w:bookmarkStart w:id="6" w:name="_Toc191554121"/>
+      <w:bookmarkStart w:id="6" w:name="_Toc191555154"/>
       <w:bookmarkEnd w:id="4"/>
       <w:r>
         <w:t>Individual Graphs</w:t>
@@ -622,6 +693,7 @@
         <w:rPr>
           <w:rStyle w:val="CommentTok"/>
         </w:rPr>
+        <w:lastRenderedPageBreak/>
         <w:t># Make a color-blind friendly palette</w:t>
       </w:r>
       <w:r>
@@ -631,7 +703,6 @@
         <w:rPr>
           <w:rStyle w:val="NormalTok"/>
         </w:rPr>
-        <w:lastRenderedPageBreak/>
         <w:t xml:space="preserve">cbbPalette </w:t>
       </w:r>
       <w:r>
@@ -1610,7 +1681,7 @@
           <w:noProof/>
         </w:rPr>
         <w:drawing>
-          <wp:inline distT="0" distB="0" distL="0" distR="0" wp14:anchorId="127C0764" wp14:editId="3B342FDD">
+          <wp:inline distT="0" distB="0" distL="0" distR="0" wp14:anchorId="5D419FE5" wp14:editId="39A00A6E">
             <wp:extent cx="4620126" cy="3696101"/>
             <wp:effectExtent l="0" t="0" r="0" b="0"/>
             <wp:docPr id="24" name="Picture"/>
@@ -2267,7 +2338,7 @@
           <w:noProof/>
         </w:rPr>
         <w:drawing>
-          <wp:inline distT="0" distB="0" distL="0" distR="0" wp14:anchorId="5C1D1563" wp14:editId="62CA6A94">
+          <wp:inline distT="0" distB="0" distL="0" distR="0" wp14:anchorId="4BBCE990" wp14:editId="29591DB8">
             <wp:extent cx="4620126" cy="3696101"/>
             <wp:effectExtent l="0" t="0" r="0" b="0"/>
             <wp:docPr id="27" name="Picture"/>
@@ -2924,7 +2995,7 @@
           <w:noProof/>
         </w:rPr>
         <w:drawing>
-          <wp:inline distT="0" distB="0" distL="0" distR="0" wp14:anchorId="0A679406" wp14:editId="42A65F01">
+          <wp:inline distT="0" distB="0" distL="0" distR="0" wp14:anchorId="5AD5DE9B" wp14:editId="59C9B414">
             <wp:extent cx="4620126" cy="3696101"/>
             <wp:effectExtent l="0" t="0" r="0" b="0"/>
             <wp:docPr id="30" name="Picture"/>
@@ -2971,7 +3042,7 @@
         <w:pStyle w:val="Heading3"/>
       </w:pPr>
       <w:bookmarkStart w:id="7" w:name="t-tests"/>
-      <w:bookmarkStart w:id="8" w:name="_Toc191554122"/>
+      <w:bookmarkStart w:id="8" w:name="_Toc191555155"/>
       <w:bookmarkEnd w:id="5"/>
       <w:r>
         <w:t>T-Tests</w:t>
@@ -3137,7 +3208,7 @@
         </w:rPr>
         <w:lastRenderedPageBreak/>
         <w:drawing>
-          <wp:inline distT="0" distB="0" distL="0" distR="0" wp14:anchorId="03978561" wp14:editId="66E48FCF">
+          <wp:inline distT="0" distB="0" distL="0" distR="0" wp14:anchorId="2A0E3FF4" wp14:editId="7FB84190">
             <wp:extent cx="4620126" cy="3696101"/>
             <wp:effectExtent l="0" t="0" r="0" b="0"/>
             <wp:docPr id="34" name="Picture"/>
@@ -3374,7 +3445,7 @@
         </w:rPr>
         <w:lastRenderedPageBreak/>
         <w:drawing>
-          <wp:inline distT="0" distB="0" distL="0" distR="0" wp14:anchorId="696DF387" wp14:editId="3A24817F">
+          <wp:inline distT="0" distB="0" distL="0" distR="0" wp14:anchorId="5AB82DEB" wp14:editId="66C66CE8">
             <wp:extent cx="4620126" cy="3696101"/>
             <wp:effectExtent l="0" t="0" r="0" b="0"/>
             <wp:docPr id="37" name="Picture"/>
@@ -3614,7 +3685,7 @@
         </w:rPr>
         <w:lastRenderedPageBreak/>
         <w:drawing>
-          <wp:inline distT="0" distB="0" distL="0" distR="0" wp14:anchorId="2588BDDB" wp14:editId="09E83070">
+          <wp:inline distT="0" distB="0" distL="0" distR="0" wp14:anchorId="654CE6A2" wp14:editId="5238B356">
             <wp:extent cx="4620126" cy="3696101"/>
             <wp:effectExtent l="0" t="0" r="0" b="0"/>
             <wp:docPr id="40" name="Picture"/>
@@ -3661,7 +3732,7 @@
         <w:pStyle w:val="Heading3"/>
       </w:pPr>
       <w:bookmarkStart w:id="9" w:name="combined-figure"/>
-      <w:bookmarkStart w:id="10" w:name="_Toc191554123"/>
+      <w:bookmarkStart w:id="10" w:name="_Toc191555156"/>
       <w:bookmarkEnd w:id="7"/>
       <w:r>
         <w:t>Combined Figure</w:t>
@@ -3959,7 +4030,7 @@
         </w:rPr>
         <w:lastRenderedPageBreak/>
         <w:drawing>
-          <wp:inline distT="0" distB="0" distL="0" distR="0" wp14:anchorId="2B96DCCE" wp14:editId="55A19371">
+          <wp:inline distT="0" distB="0" distL="0" distR="0" wp14:anchorId="6444C5F4" wp14:editId="3D6B0811">
             <wp:extent cx="4620126" cy="3696101"/>
             <wp:effectExtent l="0" t="0" r="0" b="0"/>
             <wp:docPr id="44" name="Picture"/>
@@ -4000,8 +4071,36 @@
           </wp:inline>
         </w:drawing>
       </w:r>
+    </w:p>
+    <w:p>
+      <w:pPr>
+        <w:pStyle w:val="Heading1"/>
+      </w:pPr>
+      <w:bookmarkStart w:id="11" w:name="question-6"/>
+      <w:bookmarkStart w:id="12" w:name="_Toc191555157"/>
       <w:bookmarkEnd w:id="2"/>
       <w:bookmarkEnd w:id="9"/>
+      <w:r>
+        <w:t>Question 6</w:t>
+      </w:r>
+      <w:bookmarkEnd w:id="12"/>
+    </w:p>
+    <w:p>
+      <w:pPr>
+        <w:pStyle w:val="FirstParagraph"/>
+      </w:pPr>
+      <w:r>
+        <w:t xml:space="preserve">Sam Donohoo GitHub Link: </w:t>
+      </w:r>
+      <w:hyperlink r:id="rId13">
+        <w:r>
+          <w:rPr>
+            <w:rStyle w:val="Hyperlink"/>
+          </w:rPr>
+          <w:t>https://github.com/sad0046/PLPA6820_SP25.git</w:t>
+        </w:r>
+      </w:hyperlink>
+      <w:bookmarkEnd w:id="11"/>
     </w:p>
     <w:sectPr>
       <w:pgSz w:w="12240" w:h="15840"/>
@@ -4017,7 +4116,7 @@
   <w:abstractNum w:abstractNumId="0" w15:restartNumberingAfterBreak="0">
     <w:nsid w:val="0000A990"/>
     <w:multiLevelType w:val="multilevel"/>
-    <w:tmpl w:val="F33AA216"/>
+    <w:tmpl w:val="E294FC26"/>
     <w:lvl w:ilvl="0">
       <w:numFmt w:val="bullet"/>
       <w:lvlText w:val=" "/>
@@ -4091,7 +4190,7 @@
       </w:pPr>
     </w:lvl>
   </w:abstractNum>
-  <w:num w:numId="1" w16cid:durableId="931821572">
+  <w:num w:numId="1" w16cid:durableId="1371612449">
     <w:abstractNumId w:val="0"/>
   </w:num>
 </w:numbering>
@@ -5353,7 +5452,7 @@
     <w:next w:val="Normal"/>
     <w:autoRedefine/>
     <w:uiPriority w:val="39"/>
-    <w:rsid w:val="0042072F"/>
+    <w:rsid w:val="00482BB8"/>
     <w:pPr>
       <w:spacing w:after="100"/>
     </w:pPr>
@@ -5364,7 +5463,7 @@
     <w:next w:val="Normal"/>
     <w:autoRedefine/>
     <w:uiPriority w:val="39"/>
-    <w:rsid w:val="0042072F"/>
+    <w:rsid w:val="00482BB8"/>
     <w:pPr>
       <w:spacing w:after="100"/>
       <w:ind w:left="480"/>

</xml_diff>

<commit_message>
Updated R Chunk Names
</commit_message>
<xml_diff>
--- a/Coding_Challenge_4/Donohoo_Sam_Coding_Challege_4.docx
+++ b/Coding_Challenge_4/Donohoo_Sam_Coding_Challege_4.docx
@@ -34,7 +34,7 @@
           <w:sz w:val="24"/>
           <w:szCs w:val="24"/>
         </w:rPr>
-        <w:id w:val="238453304"/>
+        <w:id w:val="650943862"/>
         <w:docPartObj>
           <w:docPartGallery w:val="Table of Contents"/>
           <w:docPartUnique/>
@@ -56,10 +56,7 @@
               <w:tab w:val="right" w:leader="dot" w:pos="9350"/>
             </w:tabs>
             <w:rPr>
-              <w:rFonts w:eastAsiaTheme="minorEastAsia"/>
               <w:noProof/>
-              <w:kern w:val="2"/>
-              <w14:ligatures w14:val="standardContextual"/>
             </w:rPr>
           </w:pPr>
           <w:r>
@@ -71,7 +68,7 @@
           <w:r>
             <w:fldChar w:fldCharType="separate"/>
           </w:r>
-          <w:hyperlink w:anchor="_Toc191555152" w:history="1">
+          <w:hyperlink w:anchor="_Toc191555393" w:history="1">
             <w:r>
               <w:rPr>
                 <w:rStyle w:val="Hyperlink"/>
@@ -98,7 +95,7 @@
                 <w:noProof/>
                 <w:webHidden/>
               </w:rPr>
-              <w:instrText xml:space="preserve"> PAGEREF _Toc191555152 \h </w:instrText>
+              <w:instrText xml:space="preserve"> PAGEREF _Toc191555393 \h </w:instrText>
             </w:r>
             <w:r>
               <w:rPr>
@@ -136,13 +133,10 @@
               <w:tab w:val="right" w:leader="dot" w:pos="9350"/>
             </w:tabs>
             <w:rPr>
-              <w:rFonts w:eastAsiaTheme="minorEastAsia"/>
               <w:noProof/>
-              <w:kern w:val="2"/>
-              <w14:ligatures w14:val="standardContextual"/>
             </w:rPr>
           </w:pPr>
-          <w:hyperlink w:anchor="_Toc191555153" w:history="1">
+          <w:hyperlink w:anchor="_Toc191555394" w:history="1">
             <w:r>
               <w:rPr>
                 <w:rStyle w:val="Hyperlink"/>
@@ -169,7 +163,7 @@
                 <w:noProof/>
                 <w:webHidden/>
               </w:rPr>
-              <w:instrText xml:space="preserve"> PAGEREF _Toc191555153 \h </w:instrText>
+              <w:instrText xml:space="preserve"> PAGEREF _Toc191555394 \h </w:instrText>
             </w:r>
             <w:r>
               <w:rPr>
@@ -207,13 +201,10 @@
               <w:tab w:val="right" w:leader="dot" w:pos="9350"/>
             </w:tabs>
             <w:rPr>
-              <w:rFonts w:eastAsiaTheme="minorEastAsia"/>
               <w:noProof/>
-              <w:kern w:val="2"/>
-              <w14:ligatures w14:val="standardContextual"/>
             </w:rPr>
           </w:pPr>
-          <w:hyperlink w:anchor="_Toc191555154" w:history="1">
+          <w:hyperlink w:anchor="_Toc191555395" w:history="1">
             <w:r>
               <w:rPr>
                 <w:rStyle w:val="Hyperlink"/>
@@ -240,7 +231,7 @@
                 <w:noProof/>
                 <w:webHidden/>
               </w:rPr>
-              <w:instrText xml:space="preserve"> PAGEREF _Toc191555154 \h </w:instrText>
+              <w:instrText xml:space="preserve"> PAGEREF _Toc191555395 \h </w:instrText>
             </w:r>
             <w:r>
               <w:rPr>
@@ -278,13 +269,10 @@
               <w:tab w:val="right" w:leader="dot" w:pos="9350"/>
             </w:tabs>
             <w:rPr>
-              <w:rFonts w:eastAsiaTheme="minorEastAsia"/>
               <w:noProof/>
-              <w:kern w:val="2"/>
-              <w14:ligatures w14:val="standardContextual"/>
             </w:rPr>
           </w:pPr>
-          <w:hyperlink w:anchor="_Toc191555155" w:history="1">
+          <w:hyperlink w:anchor="_Toc191555396" w:history="1">
             <w:r>
               <w:rPr>
                 <w:rStyle w:val="Hyperlink"/>
@@ -311,7 +299,7 @@
                 <w:noProof/>
                 <w:webHidden/>
               </w:rPr>
-              <w:instrText xml:space="preserve"> PAGEREF _Toc191555155 \h </w:instrText>
+              <w:instrText xml:space="preserve"> PAGEREF _Toc191555396 \h </w:instrText>
             </w:r>
             <w:r>
               <w:rPr>
@@ -349,13 +337,10 @@
               <w:tab w:val="right" w:leader="dot" w:pos="9350"/>
             </w:tabs>
             <w:rPr>
-              <w:rFonts w:eastAsiaTheme="minorEastAsia"/>
               <w:noProof/>
-              <w:kern w:val="2"/>
-              <w14:ligatures w14:val="standardContextual"/>
             </w:rPr>
           </w:pPr>
-          <w:hyperlink w:anchor="_Toc191555156" w:history="1">
+          <w:hyperlink w:anchor="_Toc191555397" w:history="1">
             <w:r>
               <w:rPr>
                 <w:rStyle w:val="Hyperlink"/>
@@ -382,7 +367,7 @@
                 <w:noProof/>
                 <w:webHidden/>
               </w:rPr>
-              <w:instrText xml:space="preserve"> PAGEREF _Toc191555156 \h </w:instrText>
+              <w:instrText xml:space="preserve"> PAGEREF _Toc191555397 \h </w:instrText>
             </w:r>
             <w:r>
               <w:rPr>
@@ -420,13 +405,10 @@
               <w:tab w:val="right" w:leader="dot" w:pos="9350"/>
             </w:tabs>
             <w:rPr>
-              <w:rFonts w:eastAsiaTheme="minorEastAsia"/>
               <w:noProof/>
-              <w:kern w:val="2"/>
-              <w14:ligatures w14:val="standardContextual"/>
             </w:rPr>
           </w:pPr>
-          <w:hyperlink w:anchor="_Toc191555157" w:history="1">
+          <w:hyperlink w:anchor="_Toc191555398" w:history="1">
             <w:r>
               <w:rPr>
                 <w:rStyle w:val="Hyperlink"/>
@@ -453,7 +435,7 @@
                 <w:noProof/>
                 <w:webHidden/>
               </w:rPr>
-              <w:instrText xml:space="preserve"> PAGEREF _Toc191555157 \h </w:instrText>
+              <w:instrText xml:space="preserve"> PAGEREF _Toc191555398 \h </w:instrText>
             </w:r>
             <w:r>
               <w:rPr>
@@ -543,7 +525,7 @@
         <w:pStyle w:val="Heading1"/>
       </w:pPr>
       <w:bookmarkStart w:id="0" w:name="question-1"/>
-      <w:bookmarkStart w:id="1" w:name="_Toc191555152"/>
+      <w:bookmarkStart w:id="1" w:name="_Toc191555393"/>
       <w:r>
         <w:t>Question 1</w:t>
       </w:r>
@@ -584,7 +566,7 @@
         <w:pStyle w:val="Heading1"/>
       </w:pPr>
       <w:bookmarkStart w:id="2" w:name="question-2"/>
-      <w:bookmarkStart w:id="3" w:name="_Toc191555153"/>
+      <w:bookmarkStart w:id="3" w:name="_Toc191555394"/>
       <w:bookmarkEnd w:id="0"/>
       <w:r>
         <w:t>Question 2</w:t>
@@ -621,7 +603,7 @@
         <w:pStyle w:val="Heading3"/>
       </w:pPr>
       <w:bookmarkStart w:id="5" w:name="individual-graphs"/>
-      <w:bookmarkStart w:id="6" w:name="_Toc191555154"/>
+      <w:bookmarkStart w:id="6" w:name="_Toc191555395"/>
       <w:bookmarkEnd w:id="4"/>
       <w:r>
         <w:t>Individual Graphs</w:t>
@@ -1681,7 +1663,7 @@
           <w:noProof/>
         </w:rPr>
         <w:drawing>
-          <wp:inline distT="0" distB="0" distL="0" distR="0" wp14:anchorId="5D419FE5" wp14:editId="39A00A6E">
+          <wp:inline distT="0" distB="0" distL="0" distR="0" wp14:anchorId="7F5C26B8" wp14:editId="0D4663F9">
             <wp:extent cx="4620126" cy="3696101"/>
             <wp:effectExtent l="0" t="0" r="0" b="0"/>
             <wp:docPr id="24" name="Picture"/>
@@ -1690,7 +1672,7 @@
               <a:graphicData uri="http://schemas.openxmlformats.org/drawingml/2006/picture">
                 <pic:pic xmlns:pic="http://schemas.openxmlformats.org/drawingml/2006/picture">
                   <pic:nvPicPr>
-                    <pic:cNvPr id="25" name="Picture" descr="Donohoo_Sam_Coding_Challege_4_files/figure-docx/Question%202-1.png"/>
+                    <pic:cNvPr id="25" name="Picture" descr="Donohoo_Sam_Coding_Challege_4_files/figure-docx/Question%202%20Individual%20Figures-1.png"/>
                     <pic:cNvPicPr>
                       <a:picLocks noChangeAspect="1" noChangeArrowheads="1"/>
                     </pic:cNvPicPr>
@@ -2338,7 +2320,7 @@
           <w:noProof/>
         </w:rPr>
         <w:drawing>
-          <wp:inline distT="0" distB="0" distL="0" distR="0" wp14:anchorId="4BBCE990" wp14:editId="29591DB8">
+          <wp:inline distT="0" distB="0" distL="0" distR="0" wp14:anchorId="6075F623" wp14:editId="28707CC6">
             <wp:extent cx="4620126" cy="3696101"/>
             <wp:effectExtent l="0" t="0" r="0" b="0"/>
             <wp:docPr id="27" name="Picture"/>
@@ -2347,7 +2329,7 @@
               <a:graphicData uri="http://schemas.openxmlformats.org/drawingml/2006/picture">
                 <pic:pic xmlns:pic="http://schemas.openxmlformats.org/drawingml/2006/picture">
                   <pic:nvPicPr>
-                    <pic:cNvPr id="28" name="Picture" descr="Donohoo_Sam_Coding_Challege_4_files/figure-docx/Question%202-2.png"/>
+                    <pic:cNvPr id="28" name="Picture" descr="Donohoo_Sam_Coding_Challege_4_files/figure-docx/Question%202%20Individual%20Figures-2.png"/>
                     <pic:cNvPicPr>
                       <a:picLocks noChangeAspect="1" noChangeArrowheads="1"/>
                     </pic:cNvPicPr>
@@ -2995,7 +2977,7 @@
           <w:noProof/>
         </w:rPr>
         <w:drawing>
-          <wp:inline distT="0" distB="0" distL="0" distR="0" wp14:anchorId="5AD5DE9B" wp14:editId="59C9B414">
+          <wp:inline distT="0" distB="0" distL="0" distR="0" wp14:anchorId="7E6F8C85" wp14:editId="186ECD4B">
             <wp:extent cx="4620126" cy="3696101"/>
             <wp:effectExtent l="0" t="0" r="0" b="0"/>
             <wp:docPr id="30" name="Picture"/>
@@ -3004,7 +2986,7 @@
               <a:graphicData uri="http://schemas.openxmlformats.org/drawingml/2006/picture">
                 <pic:pic xmlns:pic="http://schemas.openxmlformats.org/drawingml/2006/picture">
                   <pic:nvPicPr>
-                    <pic:cNvPr id="31" name="Picture" descr="Donohoo_Sam_Coding_Challege_4_files/figure-docx/Question%202-3.png"/>
+                    <pic:cNvPr id="31" name="Picture" descr="Donohoo_Sam_Coding_Challege_4_files/figure-docx/Question%202%20Individual%20Figures-3.png"/>
                     <pic:cNvPicPr>
                       <a:picLocks noChangeAspect="1" noChangeArrowheads="1"/>
                     </pic:cNvPicPr>
@@ -3042,7 +3024,7 @@
         <w:pStyle w:val="Heading3"/>
       </w:pPr>
       <w:bookmarkStart w:id="7" w:name="t-tests"/>
-      <w:bookmarkStart w:id="8" w:name="_Toc191555155"/>
+      <w:bookmarkStart w:id="8" w:name="_Toc191555396"/>
       <w:bookmarkEnd w:id="5"/>
       <w:r>
         <w:t>T-Tests</w:t>
@@ -3208,7 +3190,7 @@
         </w:rPr>
         <w:lastRenderedPageBreak/>
         <w:drawing>
-          <wp:inline distT="0" distB="0" distL="0" distR="0" wp14:anchorId="2A0E3FF4" wp14:editId="7FB84190">
+          <wp:inline distT="0" distB="0" distL="0" distR="0" wp14:anchorId="6DC67D33" wp14:editId="72BE0E40">
             <wp:extent cx="4620126" cy="3696101"/>
             <wp:effectExtent l="0" t="0" r="0" b="0"/>
             <wp:docPr id="34" name="Picture"/>
@@ -3217,7 +3199,7 @@
               <a:graphicData uri="http://schemas.openxmlformats.org/drawingml/2006/picture">
                 <pic:pic xmlns:pic="http://schemas.openxmlformats.org/drawingml/2006/picture">
                   <pic:nvPicPr>
-                    <pic:cNvPr id="35" name="Picture" descr="Donohoo_Sam_Coding_Challege_4_files/figure-docx/unnamed-chunk-2-1.png"/>
+                    <pic:cNvPr id="35" name="Picture" descr="Donohoo_Sam_Coding_Challege_4_files/figure-docx/Question%202%20Ttest-1.png"/>
                     <pic:cNvPicPr>
                       <a:picLocks noChangeAspect="1" noChangeArrowheads="1"/>
                     </pic:cNvPicPr>
@@ -3445,7 +3427,7 @@
         </w:rPr>
         <w:lastRenderedPageBreak/>
         <w:drawing>
-          <wp:inline distT="0" distB="0" distL="0" distR="0" wp14:anchorId="5AB82DEB" wp14:editId="66C66CE8">
+          <wp:inline distT="0" distB="0" distL="0" distR="0" wp14:anchorId="0035AFDB" wp14:editId="26A808C0">
             <wp:extent cx="4620126" cy="3696101"/>
             <wp:effectExtent l="0" t="0" r="0" b="0"/>
             <wp:docPr id="37" name="Picture"/>
@@ -3454,7 +3436,7 @@
               <a:graphicData uri="http://schemas.openxmlformats.org/drawingml/2006/picture">
                 <pic:pic xmlns:pic="http://schemas.openxmlformats.org/drawingml/2006/picture">
                   <pic:nvPicPr>
-                    <pic:cNvPr id="38" name="Picture" descr="Donohoo_Sam_Coding_Challege_4_files/figure-docx/unnamed-chunk-2-2.png"/>
+                    <pic:cNvPr id="38" name="Picture" descr="Donohoo_Sam_Coding_Challege_4_files/figure-docx/Question%202%20Ttest-2.png"/>
                     <pic:cNvPicPr>
                       <a:picLocks noChangeAspect="1" noChangeArrowheads="1"/>
                     </pic:cNvPicPr>
@@ -3685,7 +3667,7 @@
         </w:rPr>
         <w:lastRenderedPageBreak/>
         <w:drawing>
-          <wp:inline distT="0" distB="0" distL="0" distR="0" wp14:anchorId="654CE6A2" wp14:editId="5238B356">
+          <wp:inline distT="0" distB="0" distL="0" distR="0" wp14:anchorId="17647D54" wp14:editId="0528BDA3">
             <wp:extent cx="4620126" cy="3696101"/>
             <wp:effectExtent l="0" t="0" r="0" b="0"/>
             <wp:docPr id="40" name="Picture"/>
@@ -3694,7 +3676,7 @@
               <a:graphicData uri="http://schemas.openxmlformats.org/drawingml/2006/picture">
                 <pic:pic xmlns:pic="http://schemas.openxmlformats.org/drawingml/2006/picture">
                   <pic:nvPicPr>
-                    <pic:cNvPr id="41" name="Picture" descr="Donohoo_Sam_Coding_Challege_4_files/figure-docx/unnamed-chunk-2-3.png"/>
+                    <pic:cNvPr id="41" name="Picture" descr="Donohoo_Sam_Coding_Challege_4_files/figure-docx/Question%202%20Ttest-3.png"/>
                     <pic:cNvPicPr>
                       <a:picLocks noChangeAspect="1" noChangeArrowheads="1"/>
                     </pic:cNvPicPr>
@@ -3732,7 +3714,7 @@
         <w:pStyle w:val="Heading3"/>
       </w:pPr>
       <w:bookmarkStart w:id="9" w:name="combined-figure"/>
-      <w:bookmarkStart w:id="10" w:name="_Toc191555156"/>
+      <w:bookmarkStart w:id="10" w:name="_Toc191555397"/>
       <w:bookmarkEnd w:id="7"/>
       <w:r>
         <w:t>Combined Figure</w:t>
@@ -4030,7 +4012,7 @@
         </w:rPr>
         <w:lastRenderedPageBreak/>
         <w:drawing>
-          <wp:inline distT="0" distB="0" distL="0" distR="0" wp14:anchorId="6444C5F4" wp14:editId="3D6B0811">
+          <wp:inline distT="0" distB="0" distL="0" distR="0" wp14:anchorId="06FFB996" wp14:editId="1B7F58C8">
             <wp:extent cx="4620126" cy="3696101"/>
             <wp:effectExtent l="0" t="0" r="0" b="0"/>
             <wp:docPr id="44" name="Picture"/>
@@ -4039,7 +4021,7 @@
               <a:graphicData uri="http://schemas.openxmlformats.org/drawingml/2006/picture">
                 <pic:pic xmlns:pic="http://schemas.openxmlformats.org/drawingml/2006/picture">
                   <pic:nvPicPr>
-                    <pic:cNvPr id="45" name="Picture" descr="Donohoo_Sam_Coding_Challege_4_files/figure-docx/unnamed-chunk-3-1.png"/>
+                    <pic:cNvPr id="45" name="Picture" descr="Donohoo_Sam_Coding_Challege_4_files/figure-docx/Question%202%20Combined%20Figure-1.png"/>
                     <pic:cNvPicPr>
                       <a:picLocks noChangeAspect="1" noChangeArrowheads="1"/>
                     </pic:cNvPicPr>
@@ -4077,7 +4059,7 @@
         <w:pStyle w:val="Heading1"/>
       </w:pPr>
       <w:bookmarkStart w:id="11" w:name="question-6"/>
-      <w:bookmarkStart w:id="12" w:name="_Toc191555157"/>
+      <w:bookmarkStart w:id="12" w:name="_Toc191555398"/>
       <w:bookmarkEnd w:id="2"/>
       <w:bookmarkEnd w:id="9"/>
       <w:r>
@@ -4116,7 +4098,7 @@
   <w:abstractNum w:abstractNumId="0" w15:restartNumberingAfterBreak="0">
     <w:nsid w:val="0000A990"/>
     <w:multiLevelType w:val="multilevel"/>
-    <w:tmpl w:val="E294FC26"/>
+    <w:tmpl w:val="0780FDC4"/>
     <w:lvl w:ilvl="0">
       <w:numFmt w:val="bullet"/>
       <w:lvlText w:val=" "/>
@@ -4190,7 +4172,7 @@
       </w:pPr>
     </w:lvl>
   </w:abstractNum>
-  <w:num w:numId="1" w16cid:durableId="1371612449">
+  <w:num w:numId="1" w16cid:durableId="1612206896">
     <w:abstractNumId w:val="0"/>
   </w:num>
 </w:numbering>
@@ -5452,7 +5434,7 @@
     <w:next w:val="Normal"/>
     <w:autoRedefine/>
     <w:uiPriority w:val="39"/>
-    <w:rsid w:val="00482BB8"/>
+    <w:rsid w:val="005E42C4"/>
     <w:pPr>
       <w:spacing w:after="100"/>
     </w:pPr>
@@ -5463,7 +5445,7 @@
     <w:next w:val="Normal"/>
     <w:autoRedefine/>
     <w:uiPriority w:val="39"/>
-    <w:rsid w:val="00482BB8"/>
+    <w:rsid w:val="005E42C4"/>
     <w:pPr>
       <w:spacing w:after="100"/>
       <w:ind w:left="480"/>

</xml_diff>